<commit_message>
worked on technology stack setup
</commit_message>
<xml_diff>
--- a/main/Dokumentation Setup.docx
+++ b/main/Dokumentation Setup.docx
@@ -36,6 +36,13 @@
           <w:lang w:val="de-DE"/>
         </w:rPr>
         <w:t>der Technology-Stack läuft auch noch nicht</w:t>
+      </w:r>
+      <w:r>
+        <w:rPr>
+          <w:color w:val="FF0000"/>
+          <w:lang w:val="de-DE"/>
+        </w:rPr>
+        <w:t xml:space="preserve"> komplett</w:t>
       </w:r>
       <w:r>
         <w:rPr>
@@ -404,63 +411,66 @@
         <w:rPr>
           <w:lang w:val="de-DE"/>
         </w:rPr>
-        <w:t xml:space="preserve">Es muss eine Datenbank namens </w:t>
+        <w:t xml:space="preserve">Datenbank mit Tabellen und fake Daten aus der Datei </w:t>
       </w:r>
       <w:r>
         <w:rPr>
           <w:highlight w:val="darkGray"/>
           <w:lang w:val="de-DE"/>
         </w:rPr>
+        <w:t>server\database.sql</w:t>
+      </w:r>
+      <w:r>
+        <w:rPr>
+          <w:lang w:val="de-DE"/>
+        </w:rPr>
+        <w:t xml:space="preserve"> laden</w:t>
+      </w:r>
+      <w:r>
+        <w:rPr>
+          <w:lang w:val="de-DE"/>
+        </w:rPr>
+        <w:t>.</w:t>
+      </w:r>
+      <w:r>
+        <w:rPr>
+          <w:lang w:val="de-DE"/>
+        </w:rPr>
+        <w:t xml:space="preserve"> </w:t>
+      </w:r>
+      <w:r>
+        <w:rPr>
+          <w:lang w:val="de-DE"/>
+        </w:rPr>
+        <w:br/>
+        <w:t xml:space="preserve">Hatte dafür die Datenbank </w:t>
+      </w:r>
+      <w:r>
+        <w:rPr>
+          <w:highlight w:val="darkGray"/>
+          <w:lang w:val="de-DE"/>
+        </w:rPr>
         <w:t>hoothoot</w:t>
       </w:r>
       <w:r>
         <w:rPr>
           <w:lang w:val="de-DE"/>
         </w:rPr>
-        <w:t xml:space="preserve"> angelegt werden</w:t>
-      </w:r>
-      <w:r>
-        <w:rPr>
-          <w:lang w:val="de-DE"/>
-        </w:rPr>
-        <w:t xml:space="preserve">. Der User </w:t>
-      </w:r>
-      <w:r>
-        <w:rPr>
-          <w:highlight w:val="darkGray"/>
-          <w:lang w:val="de-DE"/>
-        </w:rPr>
-        <w:t>postgres</w:t>
-      </w:r>
-      <w:r>
-        <w:rPr>
-          <w:lang w:val="de-DE"/>
-        </w:rPr>
-        <w:t xml:space="preserve"> muss Zugriff darauf haben. </w:t>
-      </w:r>
-      <w:r>
-        <w:rPr>
-          <w:lang w:val="de-DE"/>
-        </w:rPr>
-        <w:t>Am einfachsten kann man die Datenbank über das</w:t>
-      </w:r>
-      <w:r>
-        <w:rPr>
-          <w:lang w:val="de-DE"/>
-        </w:rPr>
-        <w:t xml:space="preserve"> mitinstallierte Tool pgAdmin </w:t>
-      </w:r>
-      <w:r>
-        <w:rPr>
-          <w:lang w:val="de-DE"/>
-        </w:rPr>
-        <w:t>anlegen</w:t>
-      </w:r>
-      <w:r>
-        <w:rPr>
-          <w:lang w:val="de-DE"/>
-        </w:rPr>
-        <w:t>.</w:t>
+        <w:t xml:space="preserve"> über pgAdmin manuell angelegt und anschließend den restlichen Inhalt der </w:t>
+      </w:r>
+      <w:proofErr w:type="gramStart"/>
+      <w:r>
+        <w:rPr>
+          <w:lang w:val="de-DE"/>
+        </w:rPr>
+        <w:t>SQL Datei</w:t>
+      </w:r>
+      <w:proofErr w:type="gramEnd"/>
+      <w:r>
+        <w:rPr>
+          <w:lang w:val="de-DE"/>
+        </w:rPr>
+        <w:t xml:space="preserve"> (also alles außer CREATE DATABASE) über das Query Tool ausgeführt.</w:t>
       </w:r>
     </w:p>
     <w:p>

</xml_diff>